<commit_message>
finishing Game 1 report, Technical Insights missing
</commit_message>
<xml_diff>
--- a/final project/Project Report CISC 440.docx
+++ b/final project/Project Report CISC 440.docx
@@ -112,16 +112,7 @@
           <w:sz w:val="40"/>
           <w:szCs w:val="40"/>
         </w:rPr>
-        <w:t>AI-Powered Sustainability</w:t>
-      </w:r>
-      <w:r>
-        <w:rPr>
-          <w:i/>
-          <w:iCs/>
-          <w:sz w:val="40"/>
-          <w:szCs w:val="40"/>
-        </w:rPr>
-        <w:t xml:space="preserve"> Project</w:t>
+        <w:t>AI-Powered Sustainability Project</w:t>
       </w:r>
     </w:p>
     <w:p>
@@ -142,14 +133,9 @@
       </w:pPr>
       <w:hyperlink r:id="rId5" w:tgtFrame="_blank" w:history="1">
         <w:r>
-          <w:t>Jesse Berndt-</w:t>
-        </w:r>
-        <w:proofErr w:type="spellStart"/>
-        <w:r>
-          <w:t>Alonso</w:t>
+          <w:t>Jesse Berndt-Alonso</w:t>
         </w:r>
       </w:hyperlink>
-      <w:proofErr w:type="spellEnd"/>
     </w:p>
     <w:p>
       <w:pPr>
@@ -163,8 +149,8 @@
         <w:r>
           <w:t>Magambo</w:t>
         </w:r>
+        <w:proofErr w:type="spellEnd"/>
       </w:hyperlink>
-      <w:proofErr w:type="spellEnd"/>
     </w:p>
     <w:p>
       <w:pPr>
@@ -448,6 +434,12 @@
           <w:szCs w:val="24"/>
         </w:rPr>
       </w:pPr>
+      <w:r>
+        <w:rPr>
+          <w:szCs w:val="24"/>
+        </w:rPr>
+        <w:t>Sustainability-themed puzzle game where players control a garbage truck tasked with collecting all trash scattered across a grid-based neighborhood. The primary objective is to collect all trash and return to the dumpster using the least amount of fuel.</w:t>
+      </w:r>
     </w:p>
     <w:p>
       <w:pPr>
@@ -480,95 +472,437 @@
     <w:p>
       <w:pPr>
         <w:rPr>
-          <w:b/>
-          <w:bCs/>
+          <w:szCs w:val="24"/>
+        </w:rPr>
+      </w:pPr>
+      <w:r>
+        <w:rPr>
+          <w:szCs w:val="24"/>
+        </w:rPr>
+        <w:t xml:space="preserve">AI uses two algorithms: </w:t>
+      </w:r>
+    </w:p>
+    <w:p>
+      <w:pPr>
+        <w:pStyle w:val="ListParagraph"/>
+        <w:numPr>
+          <w:ilvl w:val="0"/>
+          <w:numId w:val="23"/>
+        </w:numPr>
+        <w:rPr>
+          <w:szCs w:val="24"/>
+        </w:rPr>
+      </w:pPr>
+      <w:r>
+        <w:rPr>
+          <w:szCs w:val="24"/>
+        </w:rPr>
+        <w:t xml:space="preserve">The A* algorithm finds the most efficient path by combining the actual movement cost with a heuristic (Manhattan distance) to the nearest trash or the dumpster. </w:t>
+      </w:r>
+    </w:p>
+    <w:p>
+      <w:pPr>
+        <w:pStyle w:val="ListParagraph"/>
+        <w:rPr>
           <w:sz w:val="28"/>
           <w:szCs w:val="28"/>
         </w:rPr>
       </w:pPr>
-    </w:p>
-    <w:p>
-      <w:pPr>
-        <w:rPr>
-          <w:b/>
-          <w:bCs/>
+      <w:r>
+        <w:rPr>
+          <w:noProof/>
           <w:sz w:val="28"/>
           <w:szCs w:val="28"/>
         </w:rPr>
-      </w:pPr>
-      <w:r>
-        <w:rPr>
-          <w:b/>
-          <w:bCs/>
+        <w:drawing>
+          <wp:inline distT="0" distB="0" distL="0" distR="0" wp14:anchorId="07B90CBA" wp14:editId="497B9E5D">
+            <wp:extent cx="2576023" cy="1951703"/>
+            <wp:effectExtent l="0" t="0" r="0" b="0"/>
+            <wp:docPr id="710721766" name="Picture 1" descr="A screenshot of a video game&#10;&#10;AI-generated content may be incorrect."/>
+            <wp:cNvGraphicFramePr>
+              <a:graphicFrameLocks xmlns:a="http://schemas.openxmlformats.org/drawingml/2006/main" noChangeAspect="1"/>
+            </wp:cNvGraphicFramePr>
+            <a:graphic xmlns:a="http://schemas.openxmlformats.org/drawingml/2006/main">
+              <a:graphicData uri="http://schemas.openxmlformats.org/drawingml/2006/picture">
+                <pic:pic xmlns:pic="http://schemas.openxmlformats.org/drawingml/2006/picture">
+                  <pic:nvPicPr>
+                    <pic:cNvPr id="710721766" name="Picture 1" descr="A screenshot of a video game&#10;&#10;AI-generated content may be incorrect."/>
+                    <pic:cNvPicPr/>
+                  </pic:nvPicPr>
+                  <pic:blipFill>
+                    <a:blip r:embed="rId8"/>
+                    <a:stretch>
+                      <a:fillRect/>
+                    </a:stretch>
+                  </pic:blipFill>
+                  <pic:spPr>
+                    <a:xfrm>
+                      <a:off x="0" y="0"/>
+                      <a:ext cx="2589934" cy="1962242"/>
+                    </a:xfrm>
+                    <a:prstGeom prst="rect">
+                      <a:avLst/>
+                    </a:prstGeom>
+                  </pic:spPr>
+                </pic:pic>
+              </a:graphicData>
+            </a:graphic>
+          </wp:inline>
+        </w:drawing>
+      </w:r>
+      <w:r>
+        <w:rPr>
           <w:sz w:val="28"/>
           <w:szCs w:val="28"/>
         </w:rPr>
-        <w:t>Technical Insights</w:t>
-      </w:r>
-      <w:r>
-        <w:rPr>
-          <w:b/>
-          <w:bCs/>
+        <w:tab/>
+      </w:r>
+      <w:r>
+        <w:rPr>
           <w:sz w:val="28"/>
           <w:szCs w:val="28"/>
         </w:rPr>
-        <w:t>:</w:t>
-      </w:r>
-    </w:p>
-    <w:p>
-      <w:pPr>
-        <w:rPr>
-          <w:b/>
-          <w:bCs/>
+        <w:tab/>
+      </w:r>
+      <w:r>
+        <w:rPr>
+          <w:noProof/>
           <w:sz w:val="28"/>
           <w:szCs w:val="28"/>
         </w:rPr>
-      </w:pPr>
-    </w:p>
-    <w:p>
-      <w:pPr>
-        <w:rPr>
-          <w:b/>
-          <w:bCs/>
+        <w:drawing>
+          <wp:inline distT="0" distB="0" distL="0" distR="0" wp14:anchorId="52E63776" wp14:editId="5E0A25CD">
+            <wp:extent cx="2498181" cy="1951703"/>
+            <wp:effectExtent l="0" t="0" r="0" b="0"/>
+            <wp:docPr id="1827908113" name="Picture 1" descr="A screenshot of a video game&#10;&#10;AI-generated content may be incorrect."/>
+            <wp:cNvGraphicFramePr>
+              <a:graphicFrameLocks xmlns:a="http://schemas.openxmlformats.org/drawingml/2006/main" noChangeAspect="1"/>
+            </wp:cNvGraphicFramePr>
+            <a:graphic xmlns:a="http://schemas.openxmlformats.org/drawingml/2006/main">
+              <a:graphicData uri="http://schemas.openxmlformats.org/drawingml/2006/picture">
+                <pic:pic xmlns:pic="http://schemas.openxmlformats.org/drawingml/2006/picture">
+                  <pic:nvPicPr>
+                    <pic:cNvPr id="1827908113" name="Picture 1" descr="A screenshot of a video game&#10;&#10;AI-generated content may be incorrect."/>
+                    <pic:cNvPicPr/>
+                  </pic:nvPicPr>
+                  <pic:blipFill>
+                    <a:blip r:embed="rId9"/>
+                    <a:stretch>
+                      <a:fillRect/>
+                    </a:stretch>
+                  </pic:blipFill>
+                  <pic:spPr>
+                    <a:xfrm>
+                      <a:off x="0" y="0"/>
+                      <a:ext cx="2516447" cy="1965974"/>
+                    </a:xfrm>
+                    <a:prstGeom prst="rect">
+                      <a:avLst/>
+                    </a:prstGeom>
+                  </pic:spPr>
+                </pic:pic>
+              </a:graphicData>
+            </a:graphic>
+          </wp:inline>
+        </w:drawing>
+      </w:r>
+    </w:p>
+    <w:p>
+      <w:pPr>
+        <w:pStyle w:val="ListParagraph"/>
+        <w:numPr>
+          <w:ilvl w:val="0"/>
+          <w:numId w:val="23"/>
+        </w:numPr>
+        <w:rPr>
+          <w:szCs w:val="24"/>
+        </w:rPr>
+      </w:pPr>
+      <w:r>
+        <w:rPr>
+          <w:szCs w:val="24"/>
+        </w:rPr>
+        <w:t xml:space="preserve">The Random Search AI was at first a Greedy Search, it was meant to move toward the nearest piece of trash based solely on the same Heuristic, but </w:t>
+      </w:r>
+      <w:r>
+        <w:rPr>
+          <w:szCs w:val="24"/>
+        </w:rPr>
+        <w:t>Greedy Search sometimes</w:t>
+      </w:r>
+      <w:r>
+        <w:rPr>
+          <w:szCs w:val="24"/>
+        </w:rPr>
+        <w:t xml:space="preserve"> followed a random path leading to inefficient routes.</w:t>
+      </w:r>
+    </w:p>
+    <w:p>
+      <w:pPr>
+        <w:pStyle w:val="ListParagraph"/>
+        <w:rPr>
           <w:sz w:val="28"/>
           <w:szCs w:val="28"/>
         </w:rPr>
       </w:pPr>
       <w:r>
         <w:rPr>
-          <w:b/>
-          <w:bCs/>
+          <w:noProof/>
           <w:sz w:val="28"/>
           <w:szCs w:val="28"/>
         </w:rPr>
-        <w:t>Conclusion &amp; Future Work:</w:t>
-      </w:r>
-    </w:p>
-    <w:p>
-      <w:pPr>
-        <w:rPr>
-          <w:b/>
-          <w:bCs/>
+        <w:drawing>
+          <wp:inline distT="0" distB="0" distL="0" distR="0" wp14:anchorId="384208B6" wp14:editId="297C1B6D">
+            <wp:extent cx="2532017" cy="1932039"/>
+            <wp:effectExtent l="0" t="0" r="1905" b="0"/>
+            <wp:docPr id="1037342520" name="Picture 1" descr="A screenshot of a video game&#10;&#10;AI-generated content may be incorrect."/>
+            <wp:cNvGraphicFramePr>
+              <a:graphicFrameLocks xmlns:a="http://schemas.openxmlformats.org/drawingml/2006/main" noChangeAspect="1"/>
+            </wp:cNvGraphicFramePr>
+            <a:graphic xmlns:a="http://schemas.openxmlformats.org/drawingml/2006/main">
+              <a:graphicData uri="http://schemas.openxmlformats.org/drawingml/2006/picture">
+                <pic:pic xmlns:pic="http://schemas.openxmlformats.org/drawingml/2006/picture">
+                  <pic:nvPicPr>
+                    <pic:cNvPr id="1037342520" name="Picture 1" descr="A screenshot of a video game&#10;&#10;AI-generated content may be incorrect."/>
+                    <pic:cNvPicPr/>
+                  </pic:nvPicPr>
+                  <pic:blipFill>
+                    <a:blip r:embed="rId10"/>
+                    <a:stretch>
+                      <a:fillRect/>
+                    </a:stretch>
+                  </pic:blipFill>
+                  <pic:spPr>
+                    <a:xfrm>
+                      <a:off x="0" y="0"/>
+                      <a:ext cx="2539642" cy="1937857"/>
+                    </a:xfrm>
+                    <a:prstGeom prst="rect">
+                      <a:avLst/>
+                    </a:prstGeom>
+                  </pic:spPr>
+                </pic:pic>
+              </a:graphicData>
+            </a:graphic>
+          </wp:inline>
+        </w:drawing>
+      </w:r>
+      <w:r>
+        <w:rPr>
           <w:sz w:val="28"/>
           <w:szCs w:val="28"/>
         </w:rPr>
-      </w:pPr>
-    </w:p>
-    <w:p>
-      <w:pPr>
-        <w:rPr>
-          <w:b/>
-          <w:bCs/>
+        <w:tab/>
+      </w:r>
+      <w:r>
+        <w:rPr>
           <w:sz w:val="28"/>
           <w:szCs w:val="28"/>
         </w:rPr>
-      </w:pPr>
-      <w:r>
-        <w:rPr>
-          <w:b/>
-          <w:bCs/>
+        <w:tab/>
+      </w:r>
+      <w:r>
+        <w:rPr>
+          <w:noProof/>
           <w:sz w:val="28"/>
           <w:szCs w:val="28"/>
+        </w:rPr>
+        <w:drawing>
+          <wp:inline distT="0" distB="0" distL="0" distR="0" wp14:anchorId="300E7B7C" wp14:editId="21A35B2F">
+            <wp:extent cx="2592502" cy="1995948"/>
+            <wp:effectExtent l="0" t="0" r="0" b="4445"/>
+            <wp:docPr id="337794294" name="Picture 1" descr="A screenshot of a video game&#10;&#10;AI-generated content may be incorrect."/>
+            <wp:cNvGraphicFramePr>
+              <a:graphicFrameLocks xmlns:a="http://schemas.openxmlformats.org/drawingml/2006/main" noChangeAspect="1"/>
+            </wp:cNvGraphicFramePr>
+            <a:graphic xmlns:a="http://schemas.openxmlformats.org/drawingml/2006/main">
+              <a:graphicData uri="http://schemas.openxmlformats.org/drawingml/2006/picture">
+                <pic:pic xmlns:pic="http://schemas.openxmlformats.org/drawingml/2006/picture">
+                  <pic:nvPicPr>
+                    <pic:cNvPr id="337794294" name="Picture 1" descr="A screenshot of a video game&#10;&#10;AI-generated content may be incorrect."/>
+                    <pic:cNvPicPr/>
+                  </pic:nvPicPr>
+                  <pic:blipFill>
+                    <a:blip r:embed="rId11"/>
+                    <a:stretch>
+                      <a:fillRect/>
+                    </a:stretch>
+                  </pic:blipFill>
+                  <pic:spPr>
+                    <a:xfrm>
+                      <a:off x="0" y="0"/>
+                      <a:ext cx="2597775" cy="2000008"/>
+                    </a:xfrm>
+                    <a:prstGeom prst="rect">
+                      <a:avLst/>
+                    </a:prstGeom>
+                  </pic:spPr>
+                </pic:pic>
+              </a:graphicData>
+            </a:graphic>
+          </wp:inline>
+        </w:drawing>
+      </w:r>
+    </w:p>
+    <w:p>
+      <w:pPr>
+        <w:rPr>
+          <w:b/>
+          <w:bCs/>
+          <w:sz w:val="28"/>
+          <w:szCs w:val="28"/>
+        </w:rPr>
+      </w:pPr>
+      <w:r>
+        <w:rPr>
+          <w:b/>
+          <w:bCs/>
+          <w:sz w:val="28"/>
+          <w:szCs w:val="28"/>
+        </w:rPr>
+        <w:t>Technical Insights</w:t>
+      </w:r>
+      <w:r>
+        <w:rPr>
+          <w:b/>
+          <w:bCs/>
+          <w:sz w:val="28"/>
+          <w:szCs w:val="28"/>
+        </w:rPr>
+        <w:t>:</w:t>
+      </w:r>
+    </w:p>
+    <w:p>
+      <w:r>
+        <w:t>Algorithm Performance</w:t>
+      </w:r>
+    </w:p>
+    <w:p>
+      <w:pPr>
+        <w:rPr>
+          <w:b/>
+          <w:bCs/>
+          <w:sz w:val="28"/>
+          <w:szCs w:val="28"/>
+        </w:rPr>
+      </w:pPr>
+    </w:p>
+    <w:p>
+      <w:pPr>
+        <w:rPr>
+          <w:b/>
+          <w:bCs/>
+          <w:sz w:val="28"/>
+          <w:szCs w:val="28"/>
+        </w:rPr>
+      </w:pPr>
+      <w:r>
+        <w:rPr>
+          <w:b/>
+          <w:bCs/>
+          <w:sz w:val="28"/>
+          <w:szCs w:val="28"/>
+        </w:rPr>
+        <w:t>Conclusion &amp; Future Work:</w:t>
+      </w:r>
+    </w:p>
+    <w:p>
+      <w:r>
+        <w:t>Key Findings:</w:t>
+      </w:r>
+    </w:p>
+    <w:p>
+      <w:pPr>
+        <w:numPr>
+          <w:ilvl w:val="0"/>
+          <w:numId w:val="24"/>
+        </w:numPr>
+      </w:pPr>
+      <w:r>
+        <w:t>A* algorithm consistently finds efficient paths, balancing fuel consumption and trash collection.</w:t>
+      </w:r>
+    </w:p>
+    <w:p>
+      <w:pPr>
+        <w:numPr>
+          <w:ilvl w:val="0"/>
+          <w:numId w:val="24"/>
+        </w:numPr>
+      </w:pPr>
+      <w:r>
+        <w:t>AI's performance relies heavily on the Manhattan distance heuristic.</w:t>
+      </w:r>
+    </w:p>
+    <w:p>
+      <w:r>
+        <w:lastRenderedPageBreak/>
+        <w:t>Future Development</w:t>
+      </w:r>
+      <w:r>
+        <w:t>:</w:t>
+      </w:r>
+    </w:p>
+    <w:p>
+      <w:pPr>
+        <w:numPr>
+          <w:ilvl w:val="0"/>
+          <w:numId w:val="24"/>
+        </w:numPr>
+      </w:pPr>
+      <w:r>
+        <w:t>Refining Greedy algorithm to work properly</w:t>
+      </w:r>
+    </w:p>
+    <w:p>
+      <w:pPr>
+        <w:numPr>
+          <w:ilvl w:val="0"/>
+          <w:numId w:val="24"/>
+        </w:numPr>
+      </w:pPr>
+      <w:proofErr w:type="gramStart"/>
+      <w:r>
+        <w:t>Create</w:t>
+      </w:r>
+      <w:proofErr w:type="gramEnd"/>
+      <w:r>
+        <w:t xml:space="preserve"> </w:t>
+      </w:r>
+      <w:proofErr w:type="gramStart"/>
+      <w:r>
+        <w:t>bigger</w:t>
+      </w:r>
+      <w:proofErr w:type="gramEnd"/>
+      <w:r>
+        <w:t xml:space="preserve"> complex map for added difficulty</w:t>
+      </w:r>
+    </w:p>
+    <w:p>
+      <w:pPr>
+        <w:numPr>
+          <w:ilvl w:val="0"/>
+          <w:numId w:val="24"/>
+        </w:numPr>
+      </w:pPr>
+      <w:r>
+        <w:t>Coming up with a more accurate heuristic</w:t>
+      </w:r>
+    </w:p>
+    <w:p>
+      <w:pPr>
+        <w:rPr>
+          <w:b/>
+          <w:bCs/>
+          <w:sz w:val="32"/>
+          <w:szCs w:val="32"/>
+        </w:rPr>
+      </w:pPr>
+      <w:r>
+        <w:rPr>
+          <w:b/>
+          <w:bCs/>
+          <w:sz w:val="32"/>
+          <w:szCs w:val="32"/>
         </w:rPr>
         <w:br w:type="page"/>
       </w:r>
@@ -784,6 +1118,9 @@
         <w:spacing w:line="278" w:lineRule="auto"/>
       </w:pPr>
       <w:r>
+        <w:rPr>
+          <w:noProof/>
+        </w:rPr>
         <w:drawing>
           <wp:anchor distT="0" distB="0" distL="114300" distR="114300" simplePos="0" relativeHeight="251660288" behindDoc="0" locked="0" layoutInCell="1" allowOverlap="1" wp14:anchorId="28ED8BBE" wp14:editId="7E60DA4E">
             <wp:simplePos x="0" y="0"/>
@@ -810,7 +1147,7 @@
                     </pic:cNvPicPr>
                   </pic:nvPicPr>
                   <pic:blipFill>
-                    <a:blip r:embed="rId8" cstate="print">
+                    <a:blip r:embed="rId12" cstate="print">
                       <a:extLst>
                         <a:ext uri="{28A0092B-C50C-407E-A947-70E740481C1C}">
                           <a14:useLocalDpi xmlns:a14="http://schemas.microsoft.com/office/drawing/2010/main" val="0"/>
@@ -848,6 +1185,9 @@
         </w:drawing>
       </w:r>
       <w:r>
+        <w:rPr>
+          <w:noProof/>
+        </w:rPr>
         <w:drawing>
           <wp:anchor distT="0" distB="0" distL="114300" distR="114300" simplePos="0" relativeHeight="251659264" behindDoc="1" locked="0" layoutInCell="1" allowOverlap="1" wp14:anchorId="1A98A081" wp14:editId="2631049D">
             <wp:simplePos x="0" y="0"/>
@@ -874,7 +1214,7 @@
                     </pic:cNvPicPr>
                   </pic:nvPicPr>
                   <pic:blipFill>
-                    <a:blip r:embed="rId9" cstate="print">
+                    <a:blip r:embed="rId13" cstate="print">
                       <a:extLst>
                         <a:ext uri="{28A0092B-C50C-407E-A947-70E740481C1C}">
                           <a14:useLocalDpi xmlns:a14="http://schemas.microsoft.com/office/drawing/2010/main" val="0"/>
@@ -912,6 +1252,9 @@
         </w:drawing>
       </w:r>
       <w:r>
+        <w:rPr>
+          <w:noProof/>
+        </w:rPr>
         <w:drawing>
           <wp:anchor distT="0" distB="0" distL="114300" distR="114300" simplePos="0" relativeHeight="251661312" behindDoc="0" locked="0" layoutInCell="1" allowOverlap="1" wp14:anchorId="3C11FF46" wp14:editId="385D8035">
             <wp:simplePos x="0" y="0"/>
@@ -938,7 +1281,7 @@
                     </pic:cNvPicPr>
                   </pic:nvPicPr>
                   <pic:blipFill>
-                    <a:blip r:embed="rId10" cstate="print">
+                    <a:blip r:embed="rId14" cstate="print">
                       <a:extLst>
                         <a:ext uri="{28A0092B-C50C-407E-A947-70E740481C1C}">
                           <a14:useLocalDpi xmlns:a14="http://schemas.microsoft.com/office/drawing/2010/main" val="0"/>
@@ -1035,7 +1378,7 @@
                     </pic:cNvPicPr>
                   </pic:nvPicPr>
                   <pic:blipFill>
-                    <a:blip r:embed="rId11" cstate="print">
+                    <a:blip r:embed="rId15" cstate="print">
                       <a:extLst>
                         <a:ext uri="{28A0092B-C50C-407E-A947-70E740481C1C}">
                           <a14:useLocalDpi xmlns:a14="http://schemas.microsoft.com/office/drawing/2010/main" val="0"/>
@@ -1149,8 +1492,13 @@
       </w:r>
     </w:p>
     <w:p>
-      <w:r>
-        <w:t>Minimax with Alpha-Beta Pruning proved effective but showed limitations:</w:t>
+      <w:proofErr w:type="gramStart"/>
+      <w:r>
+        <w:t>Minimax</w:t>
+      </w:r>
+      <w:proofErr w:type="gramEnd"/>
+      <w:r>
+        <w:t xml:space="preserve"> with Alpha-Beta Pruning proved effective but showed limitations:</w:t>
       </w:r>
     </w:p>
     <w:p>
@@ -1367,7 +1715,7 @@
                     <pic:cNvPicPr/>
                   </pic:nvPicPr>
                   <pic:blipFill>
-                    <a:blip r:embed="rId12">
+                    <a:blip r:embed="rId16">
                       <a:extLst>
                         <a:ext uri="{28A0092B-C50C-407E-A947-70E740481C1C}">
                           <a14:useLocalDpi xmlns:a14="http://schemas.microsoft.com/office/drawing/2010/main" val="0"/>
@@ -1416,7 +1764,7 @@
                     <pic:cNvPicPr/>
                   </pic:nvPicPr>
                   <pic:blipFill>
-                    <a:blip r:embed="rId13">
+                    <a:blip r:embed="rId17">
                       <a:extLst>
                         <a:ext uri="{28A0092B-C50C-407E-A947-70E740481C1C}">
                           <a14:useLocalDpi xmlns:a14="http://schemas.microsoft.com/office/drawing/2010/main" val="0"/>
@@ -1577,7 +1925,7 @@
                     <pic:cNvPicPr/>
                   </pic:nvPicPr>
                   <pic:blipFill>
-                    <a:blip r:embed="rId14">
+                    <a:blip r:embed="rId18">
                       <a:extLst>
                         <a:ext uri="{28A0092B-C50C-407E-A947-70E740481C1C}">
                           <a14:useLocalDpi xmlns:a14="http://schemas.microsoft.com/office/drawing/2010/main" val="0"/>
@@ -1689,7 +2037,7 @@
                     <pic:cNvPicPr/>
                   </pic:nvPicPr>
                   <pic:blipFill>
-                    <a:blip r:embed="rId15">
+                    <a:blip r:embed="rId19">
                       <a:extLst>
                         <a:ext uri="{28A0092B-C50C-407E-A947-70E740481C1C}">
                           <a14:useLocalDpi xmlns:a14="http://schemas.microsoft.com/office/drawing/2010/main" val="0"/>
@@ -1772,6 +2120,9 @@
     </w:p>
     <w:p>
       <w:r>
+        <w:rPr>
+          <w:noProof/>
+        </w:rPr>
         <w:drawing>
           <wp:inline distT="0" distB="0" distL="0" distR="0" wp14:anchorId="3E00BFE0" wp14:editId="3B69216D">
             <wp:extent cx="6858000" cy="4142740"/>
@@ -1788,7 +2139,7 @@
                     <pic:cNvPicPr/>
                   </pic:nvPicPr>
                   <pic:blipFill>
-                    <a:blip r:embed="rId16"/>
+                    <a:blip r:embed="rId20"/>
                     <a:stretch>
                       <a:fillRect/>
                     </a:stretch>
@@ -1816,6 +2167,9 @@
     </w:p>
     <w:p>
       <w:r>
+        <w:rPr>
+          <w:noProof/>
+        </w:rPr>
         <w:drawing>
           <wp:inline distT="0" distB="0" distL="0" distR="0" wp14:anchorId="445F8220" wp14:editId="5AEECDFE">
             <wp:extent cx="6858000" cy="2431415"/>
@@ -1832,7 +2186,7 @@
                     <pic:cNvPicPr/>
                   </pic:nvPicPr>
                   <pic:blipFill>
-                    <a:blip r:embed="rId17"/>
+                    <a:blip r:embed="rId21"/>
                     <a:stretch>
                       <a:fillRect/>
                     </a:stretch>
@@ -1935,10 +2289,7 @@
         <w:t>Manual</w:t>
       </w:r>
       <w:r>
-        <w:t xml:space="preserve"> </w:t>
-      </w:r>
-      <w:r>
-        <w:t xml:space="preserve">has an accuracy of 0.54, while </w:t>
+        <w:t xml:space="preserve"> has an accuracy of 0.54, while </w:t>
       </w:r>
       <w:proofErr w:type="spellStart"/>
       <w:r>
@@ -1950,10 +2301,7 @@
       </w:r>
       <w:proofErr w:type="spellEnd"/>
       <w:r>
-        <w:t xml:space="preserve"> </w:t>
-      </w:r>
-      <w:r>
-        <w:t>has an accuracy of 0.44, reflecting differences in overall model performance.</w:t>
+        <w:t xml:space="preserve"> has an accuracy of 0.44, reflecting differences in overall model performance.</w:t>
       </w:r>
     </w:p>
     <w:p>
@@ -2000,6 +2348,7 @@
         <w:rPr>
           <w:b/>
           <w:bCs/>
+          <w:noProof/>
         </w:rPr>
         <w:drawing>
           <wp:inline distT="0" distB="0" distL="0" distR="0" wp14:anchorId="68403EDE" wp14:editId="3CD73134">
@@ -2017,7 +2366,7 @@
                     <pic:cNvPicPr/>
                   </pic:nvPicPr>
                   <pic:blipFill>
-                    <a:blip r:embed="rId18"/>
+                    <a:blip r:embed="rId22"/>
                     <a:stretch>
                       <a:fillRect/>
                     </a:stretch>
@@ -2126,10 +2475,7 @@
         <w:t>Manual</w:t>
       </w:r>
       <w:r>
-        <w:t xml:space="preserve"> </w:t>
-      </w:r>
-      <w:r>
-        <w:t xml:space="preserve">includes macro and weighted averages, while </w:t>
+        <w:t xml:space="preserve"> includes macro and weighted averages, while </w:t>
       </w:r>
       <w:proofErr w:type="spellStart"/>
       <w:r>
@@ -2141,10 +2487,7 @@
       </w:r>
       <w:proofErr w:type="spellEnd"/>
       <w:r>
-        <w:t xml:space="preserve"> </w:t>
-      </w:r>
-      <w:r>
-        <w:t>does not specify these metrics.</w:t>
+        <w:t xml:space="preserve"> does not specify these metrics.</w:t>
       </w:r>
     </w:p>
     <w:p>
@@ -2375,6 +2718,7 @@
         <w:rPr>
           <w:b/>
           <w:bCs/>
+          <w:noProof/>
         </w:rPr>
         <w:drawing>
           <wp:inline distT="0" distB="0" distL="0" distR="0" wp14:anchorId="554FF74D" wp14:editId="6EE68E26">
@@ -2392,7 +2736,7 @@
                     <pic:cNvPicPr/>
                   </pic:nvPicPr>
                   <pic:blipFill>
-                    <a:blip r:embed="rId19"/>
+                    <a:blip r:embed="rId23"/>
                     <a:stretch>
                       <a:fillRect/>
                     </a:stretch>
@@ -2666,8 +3010,13 @@
       <w:pPr>
         <w:ind w:left="720"/>
       </w:pPr>
-      <w:r>
-        <w:t xml:space="preserve">The GenAI </w:t>
+      <w:proofErr w:type="gramStart"/>
+      <w:r>
+        <w:t>The GenAI</w:t>
+      </w:r>
+      <w:proofErr w:type="gramEnd"/>
+      <w:r>
+        <w:t xml:space="preserve"> </w:t>
       </w:r>
       <w:r>
         <w:t>Visual</w:t>
@@ -2778,10 +3127,7 @@
         </w:numPr>
       </w:pPr>
       <w:r>
-        <w:t>Developing the GenAI Trivia Game highlighted both the potential and limitations of AI</w:t>
-      </w:r>
-      <w:r>
-        <w:t xml:space="preserve">. </w:t>
+        <w:t xml:space="preserve">Developing the GenAI Trivia Game highlighted both the potential and limitations of AI. </w:t>
       </w:r>
       <w:r>
         <w:t xml:space="preserve">Challenges included lack of precision in question generation, resulting in vague or overly generic questions, and the need for trial-and-error prompting to refine the content. </w:t>
@@ -2814,10 +3160,7 @@
         </w:numPr>
       </w:pPr>
       <w:r>
-        <w:t>Futuristic Green Cities Visuals</w:t>
-      </w:r>
-      <w:r>
-        <w:t>:</w:t>
+        <w:t>Futuristic Green Cities Visuals:</w:t>
       </w:r>
     </w:p>
     <w:p>
@@ -2955,7 +3298,15 @@
         <w:t xml:space="preserve">“Trash Picking”, </w:t>
       </w:r>
       <w:r>
-        <w:t>"Plant The Tree First!!!" and the GenAI Trivia Game provided engaging ways to educate users about sustainability.</w:t>
+        <w:t xml:space="preserve">"Plant </w:t>
+      </w:r>
+      <w:proofErr w:type="gramStart"/>
+      <w:r>
+        <w:t>The</w:t>
+      </w:r>
+      <w:proofErr w:type="gramEnd"/>
+      <w:r>
+        <w:t xml:space="preserve"> Tree First!!!" and the GenAI Trivia Game provided engaging ways to educate users about sustainability.</w:t>
       </w:r>
     </w:p>
     <w:p>
@@ -3553,6 +3904,155 @@
     </w:lvl>
   </w:abstractNum>
   <w:abstractNum w:abstractNumId="2" w15:restartNumberingAfterBreak="0">
+    <w:nsid w:val="056D6972"/>
+    <w:multiLevelType w:val="multilevel"/>
+    <w:tmpl w:val="29529154"/>
+    <w:lvl w:ilvl="0">
+      <w:start w:val="1"/>
+      <w:numFmt w:val="bullet"/>
+      <w:lvlText w:val=""/>
+      <w:lvlJc w:val="left"/>
+      <w:pPr>
+        <w:tabs>
+          <w:tab w:val="num" w:pos="720"/>
+        </w:tabs>
+        <w:ind w:left="720" w:hanging="360"/>
+      </w:pPr>
+      <w:rPr>
+        <w:rFonts w:ascii="Symbol" w:hAnsi="Symbol" w:hint="default"/>
+        <w:sz w:val="20"/>
+      </w:rPr>
+    </w:lvl>
+    <w:lvl w:ilvl="1" w:tentative="1">
+      <w:start w:val="1"/>
+      <w:numFmt w:val="bullet"/>
+      <w:lvlText w:val="o"/>
+      <w:lvlJc w:val="left"/>
+      <w:pPr>
+        <w:tabs>
+          <w:tab w:val="num" w:pos="1440"/>
+        </w:tabs>
+        <w:ind w:left="1440" w:hanging="360"/>
+      </w:pPr>
+      <w:rPr>
+        <w:rFonts w:ascii="Courier New" w:hAnsi="Courier New" w:hint="default"/>
+        <w:sz w:val="20"/>
+      </w:rPr>
+    </w:lvl>
+    <w:lvl w:ilvl="2" w:tentative="1">
+      <w:start w:val="1"/>
+      <w:numFmt w:val="bullet"/>
+      <w:lvlText w:val=""/>
+      <w:lvlJc w:val="left"/>
+      <w:pPr>
+        <w:tabs>
+          <w:tab w:val="num" w:pos="2160"/>
+        </w:tabs>
+        <w:ind w:left="2160" w:hanging="360"/>
+      </w:pPr>
+      <w:rPr>
+        <w:rFonts w:ascii="Wingdings" w:hAnsi="Wingdings" w:hint="default"/>
+        <w:sz w:val="20"/>
+      </w:rPr>
+    </w:lvl>
+    <w:lvl w:ilvl="3" w:tentative="1">
+      <w:start w:val="1"/>
+      <w:numFmt w:val="bullet"/>
+      <w:lvlText w:val=""/>
+      <w:lvlJc w:val="left"/>
+      <w:pPr>
+        <w:tabs>
+          <w:tab w:val="num" w:pos="2880"/>
+        </w:tabs>
+        <w:ind w:left="2880" w:hanging="360"/>
+      </w:pPr>
+      <w:rPr>
+        <w:rFonts w:ascii="Wingdings" w:hAnsi="Wingdings" w:hint="default"/>
+        <w:sz w:val="20"/>
+      </w:rPr>
+    </w:lvl>
+    <w:lvl w:ilvl="4" w:tentative="1">
+      <w:start w:val="1"/>
+      <w:numFmt w:val="bullet"/>
+      <w:lvlText w:val=""/>
+      <w:lvlJc w:val="left"/>
+      <w:pPr>
+        <w:tabs>
+          <w:tab w:val="num" w:pos="3600"/>
+        </w:tabs>
+        <w:ind w:left="3600" w:hanging="360"/>
+      </w:pPr>
+      <w:rPr>
+        <w:rFonts w:ascii="Wingdings" w:hAnsi="Wingdings" w:hint="default"/>
+        <w:sz w:val="20"/>
+      </w:rPr>
+    </w:lvl>
+    <w:lvl w:ilvl="5" w:tentative="1">
+      <w:start w:val="1"/>
+      <w:numFmt w:val="bullet"/>
+      <w:lvlText w:val=""/>
+      <w:lvlJc w:val="left"/>
+      <w:pPr>
+        <w:tabs>
+          <w:tab w:val="num" w:pos="4320"/>
+        </w:tabs>
+        <w:ind w:left="4320" w:hanging="360"/>
+      </w:pPr>
+      <w:rPr>
+        <w:rFonts w:ascii="Wingdings" w:hAnsi="Wingdings" w:hint="default"/>
+        <w:sz w:val="20"/>
+      </w:rPr>
+    </w:lvl>
+    <w:lvl w:ilvl="6" w:tentative="1">
+      <w:start w:val="1"/>
+      <w:numFmt w:val="bullet"/>
+      <w:lvlText w:val=""/>
+      <w:lvlJc w:val="left"/>
+      <w:pPr>
+        <w:tabs>
+          <w:tab w:val="num" w:pos="5040"/>
+        </w:tabs>
+        <w:ind w:left="5040" w:hanging="360"/>
+      </w:pPr>
+      <w:rPr>
+        <w:rFonts w:ascii="Wingdings" w:hAnsi="Wingdings" w:hint="default"/>
+        <w:sz w:val="20"/>
+      </w:rPr>
+    </w:lvl>
+    <w:lvl w:ilvl="7" w:tentative="1">
+      <w:start w:val="1"/>
+      <w:numFmt w:val="bullet"/>
+      <w:lvlText w:val=""/>
+      <w:lvlJc w:val="left"/>
+      <w:pPr>
+        <w:tabs>
+          <w:tab w:val="num" w:pos="5760"/>
+        </w:tabs>
+        <w:ind w:left="5760" w:hanging="360"/>
+      </w:pPr>
+      <w:rPr>
+        <w:rFonts w:ascii="Wingdings" w:hAnsi="Wingdings" w:hint="default"/>
+        <w:sz w:val="20"/>
+      </w:rPr>
+    </w:lvl>
+    <w:lvl w:ilvl="8" w:tentative="1">
+      <w:start w:val="1"/>
+      <w:numFmt w:val="bullet"/>
+      <w:lvlText w:val=""/>
+      <w:lvlJc w:val="left"/>
+      <w:pPr>
+        <w:tabs>
+          <w:tab w:val="num" w:pos="6480"/>
+        </w:tabs>
+        <w:ind w:left="6480" w:hanging="360"/>
+      </w:pPr>
+      <w:rPr>
+        <w:rFonts w:ascii="Wingdings" w:hAnsi="Wingdings" w:hint="default"/>
+        <w:sz w:val="20"/>
+      </w:rPr>
+    </w:lvl>
+  </w:abstractNum>
+  <w:abstractNum w:abstractNumId="3" w15:restartNumberingAfterBreak="0">
     <w:nsid w:val="09BA64D5"/>
     <w:multiLevelType w:val="multilevel"/>
     <w:tmpl w:val="14C672E4"/>
@@ -3697,7 +4197,7 @@
       </w:rPr>
     </w:lvl>
   </w:abstractNum>
-  <w:abstractNum w:abstractNumId="3" w15:restartNumberingAfterBreak="0">
+  <w:abstractNum w:abstractNumId="4" w15:restartNumberingAfterBreak="0">
     <w:nsid w:val="0E3419C7"/>
     <w:multiLevelType w:val="hybridMultilevel"/>
     <w:tmpl w:val="228E0A9A"/>
@@ -3810,7 +4310,156 @@
       </w:rPr>
     </w:lvl>
   </w:abstractNum>
-  <w:abstractNum w:abstractNumId="4" w15:restartNumberingAfterBreak="0">
+  <w:abstractNum w:abstractNumId="5" w15:restartNumberingAfterBreak="0">
+    <w:nsid w:val="15FF0784"/>
+    <w:multiLevelType w:val="multilevel"/>
+    <w:tmpl w:val="0A248584"/>
+    <w:lvl w:ilvl="0">
+      <w:start w:val="1"/>
+      <w:numFmt w:val="bullet"/>
+      <w:lvlText w:val=""/>
+      <w:lvlJc w:val="left"/>
+      <w:pPr>
+        <w:tabs>
+          <w:tab w:val="num" w:pos="720"/>
+        </w:tabs>
+        <w:ind w:left="720" w:hanging="360"/>
+      </w:pPr>
+      <w:rPr>
+        <w:rFonts w:ascii="Symbol" w:hAnsi="Symbol" w:hint="default"/>
+        <w:sz w:val="20"/>
+      </w:rPr>
+    </w:lvl>
+    <w:lvl w:ilvl="1" w:tentative="1">
+      <w:start w:val="1"/>
+      <w:numFmt w:val="bullet"/>
+      <w:lvlText w:val="o"/>
+      <w:lvlJc w:val="left"/>
+      <w:pPr>
+        <w:tabs>
+          <w:tab w:val="num" w:pos="1440"/>
+        </w:tabs>
+        <w:ind w:left="1440" w:hanging="360"/>
+      </w:pPr>
+      <w:rPr>
+        <w:rFonts w:ascii="Courier New" w:hAnsi="Courier New" w:hint="default"/>
+        <w:sz w:val="20"/>
+      </w:rPr>
+    </w:lvl>
+    <w:lvl w:ilvl="2" w:tentative="1">
+      <w:start w:val="1"/>
+      <w:numFmt w:val="bullet"/>
+      <w:lvlText w:val=""/>
+      <w:lvlJc w:val="left"/>
+      <w:pPr>
+        <w:tabs>
+          <w:tab w:val="num" w:pos="2160"/>
+        </w:tabs>
+        <w:ind w:left="2160" w:hanging="360"/>
+      </w:pPr>
+      <w:rPr>
+        <w:rFonts w:ascii="Wingdings" w:hAnsi="Wingdings" w:hint="default"/>
+        <w:sz w:val="20"/>
+      </w:rPr>
+    </w:lvl>
+    <w:lvl w:ilvl="3" w:tentative="1">
+      <w:start w:val="1"/>
+      <w:numFmt w:val="bullet"/>
+      <w:lvlText w:val=""/>
+      <w:lvlJc w:val="left"/>
+      <w:pPr>
+        <w:tabs>
+          <w:tab w:val="num" w:pos="2880"/>
+        </w:tabs>
+        <w:ind w:left="2880" w:hanging="360"/>
+      </w:pPr>
+      <w:rPr>
+        <w:rFonts w:ascii="Wingdings" w:hAnsi="Wingdings" w:hint="default"/>
+        <w:sz w:val="20"/>
+      </w:rPr>
+    </w:lvl>
+    <w:lvl w:ilvl="4" w:tentative="1">
+      <w:start w:val="1"/>
+      <w:numFmt w:val="bullet"/>
+      <w:lvlText w:val=""/>
+      <w:lvlJc w:val="left"/>
+      <w:pPr>
+        <w:tabs>
+          <w:tab w:val="num" w:pos="3600"/>
+        </w:tabs>
+        <w:ind w:left="3600" w:hanging="360"/>
+      </w:pPr>
+      <w:rPr>
+        <w:rFonts w:ascii="Wingdings" w:hAnsi="Wingdings" w:hint="default"/>
+        <w:sz w:val="20"/>
+      </w:rPr>
+    </w:lvl>
+    <w:lvl w:ilvl="5" w:tentative="1">
+      <w:start w:val="1"/>
+      <w:numFmt w:val="bullet"/>
+      <w:lvlText w:val=""/>
+      <w:lvlJc w:val="left"/>
+      <w:pPr>
+        <w:tabs>
+          <w:tab w:val="num" w:pos="4320"/>
+        </w:tabs>
+        <w:ind w:left="4320" w:hanging="360"/>
+      </w:pPr>
+      <w:rPr>
+        <w:rFonts w:ascii="Wingdings" w:hAnsi="Wingdings" w:hint="default"/>
+        <w:sz w:val="20"/>
+      </w:rPr>
+    </w:lvl>
+    <w:lvl w:ilvl="6" w:tentative="1">
+      <w:start w:val="1"/>
+      <w:numFmt w:val="bullet"/>
+      <w:lvlText w:val=""/>
+      <w:lvlJc w:val="left"/>
+      <w:pPr>
+        <w:tabs>
+          <w:tab w:val="num" w:pos="5040"/>
+        </w:tabs>
+        <w:ind w:left="5040" w:hanging="360"/>
+      </w:pPr>
+      <w:rPr>
+        <w:rFonts w:ascii="Wingdings" w:hAnsi="Wingdings" w:hint="default"/>
+        <w:sz w:val="20"/>
+      </w:rPr>
+    </w:lvl>
+    <w:lvl w:ilvl="7" w:tentative="1">
+      <w:start w:val="1"/>
+      <w:numFmt w:val="bullet"/>
+      <w:lvlText w:val=""/>
+      <w:lvlJc w:val="left"/>
+      <w:pPr>
+        <w:tabs>
+          <w:tab w:val="num" w:pos="5760"/>
+        </w:tabs>
+        <w:ind w:left="5760" w:hanging="360"/>
+      </w:pPr>
+      <w:rPr>
+        <w:rFonts w:ascii="Wingdings" w:hAnsi="Wingdings" w:hint="default"/>
+        <w:sz w:val="20"/>
+      </w:rPr>
+    </w:lvl>
+    <w:lvl w:ilvl="8" w:tentative="1">
+      <w:start w:val="1"/>
+      <w:numFmt w:val="bullet"/>
+      <w:lvlText w:val=""/>
+      <w:lvlJc w:val="left"/>
+      <w:pPr>
+        <w:tabs>
+          <w:tab w:val="num" w:pos="6480"/>
+        </w:tabs>
+        <w:ind w:left="6480" w:hanging="360"/>
+      </w:pPr>
+      <w:rPr>
+        <w:rFonts w:ascii="Wingdings" w:hAnsi="Wingdings" w:hint="default"/>
+        <w:sz w:val="20"/>
+      </w:rPr>
+    </w:lvl>
+  </w:abstractNum>
+  <w:abstractNum w:abstractNumId="6" w15:restartNumberingAfterBreak="0">
     <w:nsid w:val="1D7D0833"/>
     <w:multiLevelType w:val="multilevel"/>
     <w:tmpl w:val="8B5E330E"/>
@@ -3959,7 +4608,7 @@
       </w:rPr>
     </w:lvl>
   </w:abstractNum>
-  <w:abstractNum w:abstractNumId="5" w15:restartNumberingAfterBreak="0">
+  <w:abstractNum w:abstractNumId="7" w15:restartNumberingAfterBreak="0">
     <w:nsid w:val="27797C83"/>
     <w:multiLevelType w:val="hybridMultilevel"/>
     <w:tmpl w:val="E7343CF8"/>
@@ -4072,7 +4721,7 @@
       </w:rPr>
     </w:lvl>
   </w:abstractNum>
-  <w:abstractNum w:abstractNumId="6" w15:restartNumberingAfterBreak="0">
+  <w:abstractNum w:abstractNumId="8" w15:restartNumberingAfterBreak="0">
     <w:nsid w:val="37DB1BD3"/>
     <w:multiLevelType w:val="multilevel"/>
     <w:tmpl w:val="24CC2C8C"/>
@@ -4221,7 +4870,7 @@
       </w:rPr>
     </w:lvl>
   </w:abstractNum>
-  <w:abstractNum w:abstractNumId="7" w15:restartNumberingAfterBreak="0">
+  <w:abstractNum w:abstractNumId="9" w15:restartNumberingAfterBreak="0">
     <w:nsid w:val="3B8058FD"/>
     <w:multiLevelType w:val="multilevel"/>
     <w:tmpl w:val="59C07A6E"/>
@@ -4370,7 +5019,7 @@
       </w:rPr>
     </w:lvl>
   </w:abstractNum>
-  <w:abstractNum w:abstractNumId="8" w15:restartNumberingAfterBreak="0">
+  <w:abstractNum w:abstractNumId="10" w15:restartNumberingAfterBreak="0">
     <w:nsid w:val="40D01FAE"/>
     <w:multiLevelType w:val="multilevel"/>
     <w:tmpl w:val="32845630"/>
@@ -4519,7 +5168,7 @@
       </w:rPr>
     </w:lvl>
   </w:abstractNum>
-  <w:abstractNum w:abstractNumId="9" w15:restartNumberingAfterBreak="0">
+  <w:abstractNum w:abstractNumId="11" w15:restartNumberingAfterBreak="0">
     <w:nsid w:val="472D484F"/>
     <w:multiLevelType w:val="multilevel"/>
     <w:tmpl w:val="14C672E4"/>
@@ -4664,7 +5313,7 @@
       </w:rPr>
     </w:lvl>
   </w:abstractNum>
-  <w:abstractNum w:abstractNumId="10" w15:restartNumberingAfterBreak="0">
+  <w:abstractNum w:abstractNumId="12" w15:restartNumberingAfterBreak="0">
     <w:nsid w:val="489D7139"/>
     <w:multiLevelType w:val="hybridMultilevel"/>
     <w:tmpl w:val="E7147C84"/>
@@ -4777,7 +5426,120 @@
       </w:rPr>
     </w:lvl>
   </w:abstractNum>
-  <w:abstractNum w:abstractNumId="11" w15:restartNumberingAfterBreak="0">
+  <w:abstractNum w:abstractNumId="13" w15:restartNumberingAfterBreak="0">
+    <w:nsid w:val="48B930A0"/>
+    <w:multiLevelType w:val="hybridMultilevel"/>
+    <w:tmpl w:val="559CA5EC"/>
+    <w:lvl w:ilvl="0" w:tplc="04090001">
+      <w:start w:val="1"/>
+      <w:numFmt w:val="bullet"/>
+      <w:lvlText w:val=""/>
+      <w:lvlJc w:val="left"/>
+      <w:pPr>
+        <w:ind w:left="720" w:hanging="360"/>
+      </w:pPr>
+      <w:rPr>
+        <w:rFonts w:ascii="Symbol" w:hAnsi="Symbol" w:hint="default"/>
+      </w:rPr>
+    </w:lvl>
+    <w:lvl w:ilvl="1" w:tplc="04090003" w:tentative="1">
+      <w:start w:val="1"/>
+      <w:numFmt w:val="bullet"/>
+      <w:lvlText w:val="o"/>
+      <w:lvlJc w:val="left"/>
+      <w:pPr>
+        <w:ind w:left="1440" w:hanging="360"/>
+      </w:pPr>
+      <w:rPr>
+        <w:rFonts w:ascii="Courier New" w:hAnsi="Courier New" w:cs="Courier New" w:hint="default"/>
+      </w:rPr>
+    </w:lvl>
+    <w:lvl w:ilvl="2" w:tplc="04090005" w:tentative="1">
+      <w:start w:val="1"/>
+      <w:numFmt w:val="bullet"/>
+      <w:lvlText w:val=""/>
+      <w:lvlJc w:val="left"/>
+      <w:pPr>
+        <w:ind w:left="2160" w:hanging="360"/>
+      </w:pPr>
+      <w:rPr>
+        <w:rFonts w:ascii="Wingdings" w:hAnsi="Wingdings" w:hint="default"/>
+      </w:rPr>
+    </w:lvl>
+    <w:lvl w:ilvl="3" w:tplc="04090001" w:tentative="1">
+      <w:start w:val="1"/>
+      <w:numFmt w:val="bullet"/>
+      <w:lvlText w:val=""/>
+      <w:lvlJc w:val="left"/>
+      <w:pPr>
+        <w:ind w:left="2880" w:hanging="360"/>
+      </w:pPr>
+      <w:rPr>
+        <w:rFonts w:ascii="Symbol" w:hAnsi="Symbol" w:hint="default"/>
+      </w:rPr>
+    </w:lvl>
+    <w:lvl w:ilvl="4" w:tplc="04090003" w:tentative="1">
+      <w:start w:val="1"/>
+      <w:numFmt w:val="bullet"/>
+      <w:lvlText w:val="o"/>
+      <w:lvlJc w:val="left"/>
+      <w:pPr>
+        <w:ind w:left="3600" w:hanging="360"/>
+      </w:pPr>
+      <w:rPr>
+        <w:rFonts w:ascii="Courier New" w:hAnsi="Courier New" w:cs="Courier New" w:hint="default"/>
+      </w:rPr>
+    </w:lvl>
+    <w:lvl w:ilvl="5" w:tplc="04090005" w:tentative="1">
+      <w:start w:val="1"/>
+      <w:numFmt w:val="bullet"/>
+      <w:lvlText w:val=""/>
+      <w:lvlJc w:val="left"/>
+      <w:pPr>
+        <w:ind w:left="4320" w:hanging="360"/>
+      </w:pPr>
+      <w:rPr>
+        <w:rFonts w:ascii="Wingdings" w:hAnsi="Wingdings" w:hint="default"/>
+      </w:rPr>
+    </w:lvl>
+    <w:lvl w:ilvl="6" w:tplc="04090001" w:tentative="1">
+      <w:start w:val="1"/>
+      <w:numFmt w:val="bullet"/>
+      <w:lvlText w:val=""/>
+      <w:lvlJc w:val="left"/>
+      <w:pPr>
+        <w:ind w:left="5040" w:hanging="360"/>
+      </w:pPr>
+      <w:rPr>
+        <w:rFonts w:ascii="Symbol" w:hAnsi="Symbol" w:hint="default"/>
+      </w:rPr>
+    </w:lvl>
+    <w:lvl w:ilvl="7" w:tplc="04090003" w:tentative="1">
+      <w:start w:val="1"/>
+      <w:numFmt w:val="bullet"/>
+      <w:lvlText w:val="o"/>
+      <w:lvlJc w:val="left"/>
+      <w:pPr>
+        <w:ind w:left="5760" w:hanging="360"/>
+      </w:pPr>
+      <w:rPr>
+        <w:rFonts w:ascii="Courier New" w:hAnsi="Courier New" w:cs="Courier New" w:hint="default"/>
+      </w:rPr>
+    </w:lvl>
+    <w:lvl w:ilvl="8" w:tplc="04090005" w:tentative="1">
+      <w:start w:val="1"/>
+      <w:numFmt w:val="bullet"/>
+      <w:lvlText w:val=""/>
+      <w:lvlJc w:val="left"/>
+      <w:pPr>
+        <w:ind w:left="6480" w:hanging="360"/>
+      </w:pPr>
+      <w:rPr>
+        <w:rFonts w:ascii="Wingdings" w:hAnsi="Wingdings" w:hint="default"/>
+      </w:rPr>
+    </w:lvl>
+  </w:abstractNum>
+  <w:abstractNum w:abstractNumId="14" w15:restartNumberingAfterBreak="0">
     <w:nsid w:val="494D56C6"/>
     <w:multiLevelType w:val="multilevel"/>
     <w:tmpl w:val="51FA52BA"/>
@@ -4926,7 +5688,7 @@
       </w:rPr>
     </w:lvl>
   </w:abstractNum>
-  <w:abstractNum w:abstractNumId="12" w15:restartNumberingAfterBreak="0">
+  <w:abstractNum w:abstractNumId="15" w15:restartNumberingAfterBreak="0">
     <w:nsid w:val="4A1417BA"/>
     <w:multiLevelType w:val="multilevel"/>
     <w:tmpl w:val="EC66C826"/>
@@ -5075,7 +5837,7 @@
       </w:rPr>
     </w:lvl>
   </w:abstractNum>
-  <w:abstractNum w:abstractNumId="13" w15:restartNumberingAfterBreak="0">
+  <w:abstractNum w:abstractNumId="16" w15:restartNumberingAfterBreak="0">
     <w:nsid w:val="5B8C4D34"/>
     <w:multiLevelType w:val="multilevel"/>
     <w:tmpl w:val="0562E5B4"/>
@@ -5224,7 +5986,7 @@
       </w:rPr>
     </w:lvl>
   </w:abstractNum>
-  <w:abstractNum w:abstractNumId="14" w15:restartNumberingAfterBreak="0">
+  <w:abstractNum w:abstractNumId="17" w15:restartNumberingAfterBreak="0">
     <w:nsid w:val="5CCA7506"/>
     <w:multiLevelType w:val="multilevel"/>
     <w:tmpl w:val="852A2102"/>
@@ -5373,7 +6135,7 @@
       </w:rPr>
     </w:lvl>
   </w:abstractNum>
-  <w:abstractNum w:abstractNumId="15" w15:restartNumberingAfterBreak="0">
+  <w:abstractNum w:abstractNumId="18" w15:restartNumberingAfterBreak="0">
     <w:nsid w:val="5F9F10CF"/>
     <w:multiLevelType w:val="multilevel"/>
     <w:tmpl w:val="12EEAA46"/>
@@ -5522,7 +6284,7 @@
       </w:rPr>
     </w:lvl>
   </w:abstractNum>
-  <w:abstractNum w:abstractNumId="16" w15:restartNumberingAfterBreak="0">
+  <w:abstractNum w:abstractNumId="19" w15:restartNumberingAfterBreak="0">
     <w:nsid w:val="6DE671CC"/>
     <w:multiLevelType w:val="multilevel"/>
     <w:tmpl w:val="EA426308"/>
@@ -5671,7 +6433,7 @@
       </w:rPr>
     </w:lvl>
   </w:abstractNum>
-  <w:abstractNum w:abstractNumId="17" w15:restartNumberingAfterBreak="0">
+  <w:abstractNum w:abstractNumId="20" w15:restartNumberingAfterBreak="0">
     <w:nsid w:val="6EF454D2"/>
     <w:multiLevelType w:val="multilevel"/>
     <w:tmpl w:val="79C4B066"/>
@@ -5820,7 +6582,7 @@
       </w:rPr>
     </w:lvl>
   </w:abstractNum>
-  <w:abstractNum w:abstractNumId="18" w15:restartNumberingAfterBreak="0">
+  <w:abstractNum w:abstractNumId="21" w15:restartNumberingAfterBreak="0">
     <w:nsid w:val="729E7079"/>
     <w:multiLevelType w:val="hybridMultilevel"/>
     <w:tmpl w:val="4AFAC606"/>
@@ -5933,7 +6695,7 @@
       </w:rPr>
     </w:lvl>
   </w:abstractNum>
-  <w:abstractNum w:abstractNumId="19" w15:restartNumberingAfterBreak="0">
+  <w:abstractNum w:abstractNumId="22" w15:restartNumberingAfterBreak="0">
     <w:nsid w:val="74121495"/>
     <w:multiLevelType w:val="hybridMultilevel"/>
     <w:tmpl w:val="432667E4"/>
@@ -6046,7 +6808,7 @@
       </w:rPr>
     </w:lvl>
   </w:abstractNum>
-  <w:abstractNum w:abstractNumId="20" w15:restartNumberingAfterBreak="0">
+  <w:abstractNum w:abstractNumId="23" w15:restartNumberingAfterBreak="0">
     <w:nsid w:val="74D031A8"/>
     <w:multiLevelType w:val="multilevel"/>
     <w:tmpl w:val="78CEF34C"/>
@@ -6195,7 +6957,7 @@
       </w:rPr>
     </w:lvl>
   </w:abstractNum>
-  <w:abstractNum w:abstractNumId="21" w15:restartNumberingAfterBreak="0">
+  <w:abstractNum w:abstractNumId="24" w15:restartNumberingAfterBreak="0">
     <w:nsid w:val="76A14F0B"/>
     <w:multiLevelType w:val="multilevel"/>
     <w:tmpl w:val="33E6572E"/>
@@ -6345,52 +7107,52 @@
     </w:lvl>
   </w:abstractNum>
   <w:num w:numId="1" w16cid:durableId="2021346701">
+    <w:abstractNumId w:val="15"/>
+  </w:num>
+  <w:num w:numId="2" w16cid:durableId="1531066325">
+    <w:abstractNumId w:val="16"/>
+  </w:num>
+  <w:num w:numId="3" w16cid:durableId="1195459898">
+    <w:abstractNumId w:val="4"/>
+  </w:num>
+  <w:num w:numId="4" w16cid:durableId="180554806">
+    <w:abstractNumId w:val="7"/>
+  </w:num>
+  <w:num w:numId="5" w16cid:durableId="749498857">
     <w:abstractNumId w:val="12"/>
   </w:num>
-  <w:num w:numId="2" w16cid:durableId="1531066325">
-    <w:abstractNumId w:val="13"/>
+  <w:num w:numId="6" w16cid:durableId="1201630271">
+    <w:abstractNumId w:val="21"/>
   </w:num>
-  <w:num w:numId="3" w16cid:durableId="1195459898">
-    <w:abstractNumId w:val="3"/>
+  <w:num w:numId="7" w16cid:durableId="645667439">
+    <w:abstractNumId w:val="23"/>
   </w:num>
-  <w:num w:numId="4" w16cid:durableId="180554806">
-    <w:abstractNumId w:val="5"/>
+  <w:num w:numId="8" w16cid:durableId="866408398">
+    <w:abstractNumId w:val="8"/>
   </w:num>
-  <w:num w:numId="5" w16cid:durableId="749498857">
+  <w:num w:numId="9" w16cid:durableId="35280520">
     <w:abstractNumId w:val="10"/>
   </w:num>
-  <w:num w:numId="6" w16cid:durableId="1201630271">
+  <w:num w:numId="10" w16cid:durableId="1379167420">
+    <w:abstractNumId w:val="19"/>
+  </w:num>
+  <w:num w:numId="11" w16cid:durableId="508981171">
+    <w:abstractNumId w:val="22"/>
+  </w:num>
+  <w:num w:numId="12" w16cid:durableId="1714230521">
+    <w:abstractNumId w:val="20"/>
+  </w:num>
+  <w:num w:numId="13" w16cid:durableId="41025558">
+    <w:abstractNumId w:val="14"/>
+  </w:num>
+  <w:num w:numId="14" w16cid:durableId="1746100433">
+    <w:abstractNumId w:val="17"/>
+  </w:num>
+  <w:num w:numId="15" w16cid:durableId="1712993953">
     <w:abstractNumId w:val="18"/>
   </w:num>
-  <w:num w:numId="7" w16cid:durableId="645667439">
-    <w:abstractNumId w:val="20"/>
-  </w:num>
-  <w:num w:numId="8" w16cid:durableId="866408398">
-    <w:abstractNumId w:val="6"/>
-  </w:num>
-  <w:num w:numId="9" w16cid:durableId="35280520">
-    <w:abstractNumId w:val="8"/>
-  </w:num>
-  <w:num w:numId="10" w16cid:durableId="1379167420">
-    <w:abstractNumId w:val="16"/>
-  </w:num>
-  <w:num w:numId="11" w16cid:durableId="508981171">
-    <w:abstractNumId w:val="19"/>
-  </w:num>
-  <w:num w:numId="12" w16cid:durableId="1714230521">
-    <w:abstractNumId w:val="17"/>
-  </w:num>
-  <w:num w:numId="13" w16cid:durableId="41025558">
-    <w:abstractNumId w:val="11"/>
-  </w:num>
-  <w:num w:numId="14" w16cid:durableId="1746100433">
-    <w:abstractNumId w:val="14"/>
-  </w:num>
-  <w:num w:numId="15" w16cid:durableId="1712993953">
-    <w:abstractNumId w:val="15"/>
-  </w:num>
   <w:num w:numId="16" w16cid:durableId="1849248156">
-    <w:abstractNumId w:val="21"/>
+    <w:abstractNumId w:val="24"/>
   </w:num>
   <w:num w:numId="17" w16cid:durableId="2113041674">
     <w:abstractNumId w:val="1"/>
@@ -6399,16 +7161,25 @@
     <w:abstractNumId w:val="0"/>
   </w:num>
   <w:num w:numId="19" w16cid:durableId="1124228535">
+    <w:abstractNumId w:val="11"/>
+  </w:num>
+  <w:num w:numId="20" w16cid:durableId="393699589">
+    <w:abstractNumId w:val="6"/>
+  </w:num>
+  <w:num w:numId="21" w16cid:durableId="673725064">
     <w:abstractNumId w:val="9"/>
   </w:num>
-  <w:num w:numId="20" w16cid:durableId="393699589">
-    <w:abstractNumId w:val="4"/>
+  <w:num w:numId="22" w16cid:durableId="1939483924">
+    <w:abstractNumId w:val="3"/>
   </w:num>
-  <w:num w:numId="21" w16cid:durableId="673725064">
-    <w:abstractNumId w:val="7"/>
+  <w:num w:numId="23" w16cid:durableId="2088912822">
+    <w:abstractNumId w:val="13"/>
   </w:num>
-  <w:num w:numId="22" w16cid:durableId="1939483924">
+  <w:num w:numId="24" w16cid:durableId="1879858745">
     <w:abstractNumId w:val="2"/>
+  </w:num>
+  <w:num w:numId="25" w16cid:durableId="1617637754">
+    <w:abstractNumId w:val="5"/>
   </w:num>
 </w:numbering>
 </file>
@@ -6813,7 +7584,7 @@
   <w:style w:type="paragraph" w:default="1" w:styleId="Normal">
     <w:name w:val="Normal"/>
     <w:qFormat/>
-    <w:rsid w:val="009C1226"/>
+    <w:rsid w:val="0094438E"/>
   </w:style>
   <w:style w:type="paragraph" w:styleId="Heading1">
     <w:name w:val="heading 1"/>

</xml_diff>